<commit_message>
MOdifications to the model to be conssitent with gams. Everything is passed but is not compiling due to error "endogenous relational operations require model type dnlp"
</commit_message>
<xml_diff>
--- a/Entrega 1 mos (Sergio  Guzman Mayorga).docx
+++ b/Entrega 1 mos (Sergio  Guzman Mayorga).docx
@@ -1376,6 +1376,14 @@
                                             </w:rPr>
                                             <m:t>C</m:t>
                                           </m:r>
+                                          <m:r>
+                                            <w:rPr>
+                                              <w:rFonts w:ascii="Cambria Math" w:hAnsi="Cambria Math" w:cs="Arial"/>
+                                              <w:sz w:val="24"/>
+                                              <w:szCs w:val="24"/>
+                                            </w:rPr>
+                                            <m:t>T</m:t>
+                                          </m:r>
                                         </m:e>
                                         <m:sub>
                                           <m:r>
@@ -1414,7 +1422,7 @@
                                               <w:sz w:val="24"/>
                                               <w:szCs w:val="24"/>
                                             </w:rPr>
-                                            <m:t>D</m:t>
+                                            <m:t>CV</m:t>
                                           </m:r>
                                         </m:e>
                                         <m:sub>
@@ -1724,7 +1732,7 @@
                   <w:sz w:val="24"/>
                   <w:szCs w:val="24"/>
                 </w:rPr>
-                <m:t>j</m:t>
+                <m:t>l</m:t>
               </m:r>
             </m:sub>
             <m:sup>
@@ -1797,7 +1805,7 @@
                           <w:sz w:val="24"/>
                           <w:szCs w:val="24"/>
                         </w:rPr>
-                        <m:t>ij</m:t>
+                        <m:t>il</m:t>
                       </m:r>
                     </m:sub>
                   </m:sSub>
@@ -1849,7 +1857,7 @@
                       <w:sz w:val="24"/>
                       <w:szCs w:val="24"/>
                     </w:rPr>
-                    <m:t>ij</m:t>
+                    <m:t>il</m:t>
                   </m:r>
                 </m:sub>
               </m:sSub>
@@ -1874,7 +1882,25 @@
           <w:szCs w:val="24"/>
           <w:lang w:val="es-419"/>
         </w:rPr>
-        <w:t>Esta fórmula asigna un puntaje a un destino j proporcional a su rating agregado (promedio) y al número de personas que opinaron sobre el destino. La fórmula ‘normaliza’ los puntajes dividiéndolos por 5 y busca penalizar a los destinos con mayor cantidad de reseñas al aplicarle la raíz cuadrada. Esto, porque puede haber lugares no tan populares que deberían ser considerados dentro de un plan de viajes.</w:t>
+        <w:t xml:space="preserve">Esta fórmula </w:t>
+      </w:r>
+      <w:r>
+        <w:rPr>
+          <w:rFonts w:ascii="Arial" w:eastAsiaTheme="minorEastAsia" w:hAnsi="Arial" w:cs="Arial"/>
+          <w:sz w:val="24"/>
+          <w:szCs w:val="24"/>
+          <w:lang w:val="es-419"/>
+        </w:rPr>
+        <w:t>asigna un puntaje a un destino l</w:t>
+      </w:r>
+      <w:r>
+        <w:rPr>
+          <w:rFonts w:ascii="Arial" w:eastAsiaTheme="minorEastAsia" w:hAnsi="Arial" w:cs="Arial"/>
+          <w:sz w:val="24"/>
+          <w:szCs w:val="24"/>
+          <w:lang w:val="es-419"/>
+        </w:rPr>
+        <w:t xml:space="preserve"> proporcional a su rating agregado (promedio) y al número de personas que opinaron sobre el destino. La fórmula ‘normaliza’ los puntajes dividiéndolos por 5 y busca penalizar a los destinos con mayor cantidad de reseñas al aplicarle la raíz cuadrada. Esto, porque puede haber lugares no tan populares que deberían ser considerados dentro de un plan de viajes.</w:t>
       </w:r>
       <w:r>
         <w:rPr>
@@ -1994,7 +2020,23 @@
               <w:sz w:val="24"/>
               <w:szCs w:val="24"/>
             </w:rPr>
-            <m:t>C∈</m:t>
+            <m:t>C</m:t>
+          </m:r>
+          <m:r>
+            <w:rPr>
+              <w:rFonts w:ascii="Cambria Math" w:hAnsi="Cambria Math" w:cs="Arial"/>
+              <w:sz w:val="24"/>
+              <w:szCs w:val="24"/>
+            </w:rPr>
+            <m:t>T</m:t>
+          </m:r>
+          <m:r>
+            <w:rPr>
+              <w:rFonts w:ascii="Cambria Math" w:hAnsi="Cambria Math" w:cs="Arial"/>
+              <w:sz w:val="24"/>
+              <w:szCs w:val="24"/>
+            </w:rPr>
+            <m:t>∈</m:t>
           </m:r>
           <m:sSup>
             <m:sSupPr>
@@ -2063,6 +2105,17 @@
                   <w:szCs w:val="24"/>
                 </w:rPr>
                 <m:t>C</m:t>
+              </m:r>
+              <m:r>
+                <m:rPr>
+                  <m:sty m:val="p"/>
+                </m:rPr>
+                <w:rPr>
+                  <w:rFonts w:ascii="Cambria Math" w:hAnsi="Cambria Math" w:cs="Arial"/>
+                  <w:sz w:val="24"/>
+                  <w:szCs w:val="24"/>
+                </w:rPr>
+                <m:t>T</m:t>
               </m:r>
             </m:e>
             <m:sub>
@@ -2129,7 +2182,7 @@
               <w:sz w:val="24"/>
               <w:szCs w:val="24"/>
             </w:rPr>
-            <m:t>D</m:t>
+            <m:t>CV</m:t>
           </m:r>
           <m:r>
             <w:rPr>
@@ -2218,7 +2271,7 @@
                   <w:szCs w:val="24"/>
                   <w:lang w:val="es-419"/>
                 </w:rPr>
-                <m:t>D</m:t>
+                <m:t>CV</m:t>
               </m:r>
             </m:e>
             <m:sub>
@@ -2673,31 +2726,7 @@
                       <w:sz w:val="24"/>
                       <w:szCs w:val="24"/>
                     </w:rPr>
-                    <m:t>i</m:t>
-                  </m:r>
-                  <m:r>
-                    <w:rPr>
-                      <w:rFonts w:ascii="Cambria Math" w:hAnsi="Cambria Math" w:cs="Arial"/>
-                      <w:sz w:val="24"/>
-                      <w:szCs w:val="24"/>
-                    </w:rPr>
-                    <m:t>(2*</m:t>
-                  </m:r>
-                  <m:r>
-                    <w:rPr>
-                      <w:rFonts w:ascii="Cambria Math" w:hAnsi="Cambria Math" w:cs="Arial"/>
-                      <w:sz w:val="24"/>
-                      <w:szCs w:val="24"/>
-                    </w:rPr>
-                    <m:t>maxd</m:t>
-                  </m:r>
-                  <m:r>
-                    <w:rPr>
-                      <w:rFonts w:ascii="Cambria Math" w:hAnsi="Cambria Math" w:cs="Arial"/>
-                      <w:sz w:val="24"/>
-                      <w:szCs w:val="24"/>
-                    </w:rPr>
-                    <m:t>)</m:t>
+                    <m:t>i(2*maxd)</m:t>
                   </m:r>
                 </m:sub>
               </m:sSub>
@@ -3119,31 +3148,7 @@
                       <w:sz w:val="24"/>
                       <w:szCs w:val="24"/>
                     </w:rPr>
-                    <m:t>i</m:t>
-                  </m:r>
-                  <m:r>
-                    <w:rPr>
-                      <w:rFonts w:ascii="Cambria Math" w:hAnsi="Cambria Math" w:cs="Arial"/>
-                      <w:sz w:val="24"/>
-                      <w:szCs w:val="24"/>
-                    </w:rPr>
-                    <m:t>(2*</m:t>
-                  </m:r>
-                  <m:r>
-                    <w:rPr>
-                      <w:rFonts w:ascii="Cambria Math" w:hAnsi="Cambria Math" w:cs="Arial"/>
-                      <w:sz w:val="24"/>
-                      <w:szCs w:val="24"/>
-                    </w:rPr>
-                    <m:t>maxd</m:t>
-                  </m:r>
-                  <m:r>
-                    <w:rPr>
-                      <w:rFonts w:ascii="Cambria Math" w:hAnsi="Cambria Math" w:cs="Arial"/>
-                      <w:sz w:val="24"/>
-                      <w:szCs w:val="24"/>
-                    </w:rPr>
-                    <m:t>)</m:t>
+                    <m:t>i(2*maxd)</m:t>
                   </m:r>
                 </m:sub>
               </m:sSub>
@@ -3344,8 +3349,6 @@
         </w:rPr>
         <w:t>Las prioridades son números racionales entre 0 y 1:</w:t>
       </w:r>
-      <w:bookmarkStart w:id="1" w:name="_GoBack"/>
-      <w:bookmarkEnd w:id="1"/>
     </w:p>
     <w:p>
       <w:pPr>
@@ -3678,7 +3681,7 @@
                 <w:rPr>
                   <w:rStyle w:val="Refdecomentario"/>
                 </w:rPr>
-                <w:commentReference w:id="2"/>
+                <w:commentReference w:id="1"/>
               </m:r>
               <m:ctrlPr>
                 <w:rPr>
@@ -3919,15 +3922,7 @@
                           <w:sz w:val="24"/>
                           <w:szCs w:val="24"/>
                         </w:rPr>
-                        <m:t>iz</m:t>
-                      </m:r>
-                      <m:r>
-                        <w:rPr>
-                          <w:rFonts w:ascii="Cambria Math" w:hAnsi="Cambria Math" w:cs="Arial"/>
-                          <w:sz w:val="24"/>
-                          <w:szCs w:val="24"/>
-                        </w:rPr>
-                        <m:t>k</m:t>
+                        <m:t>izk</m:t>
                       </m:r>
                     </m:sub>
                   </m:sSub>
@@ -3960,7 +3955,7 @@
             <w:rPr>
               <w:rStyle w:val="Refdecomentario"/>
             </w:rPr>
-            <w:commentReference w:id="3"/>
+            <w:commentReference w:id="2"/>
           </m:r>
           <m:r>
             <m:rPr>
@@ -4303,6 +4298,8 @@
                 </w:rPr>
                 <m:t>,</m:t>
               </m:r>
+              <w:bookmarkStart w:id="3" w:name="_GoBack"/>
+              <w:bookmarkEnd w:id="3"/>
               <m:r>
                 <w:rPr>
                   <w:rFonts w:ascii="Cambria Math" w:hAnsi="Cambria Math" w:cs="Arial"/>
@@ -4657,6 +4654,9 @@
     <w:p>
       <w:pPr>
         <w:pStyle w:val="Textocomentario"/>
+        <w:rPr>
+          <w:lang w:val="es-419"/>
+        </w:rPr>
       </w:pPr>
       <w:r>
         <w:rPr>
@@ -4664,68 +4664,54 @@
         </w:rPr>
         <w:annotationRef/>
       </w:r>
+      <w:r>
+        <w:rPr>
+          <w:rStyle w:val="Refdecomentario"/>
+          <w:lang w:val="es-419"/>
+        </w:rPr>
+        <w:t xml:space="preserve">Hubo un error acá, era antes </w:t>
+      </w:r>
       <w:proofErr w:type="spellStart"/>
       <w:r>
         <w:rPr>
           <w:rStyle w:val="Refdecomentario"/>
-        </w:rPr>
-        <w:t>Hubo</w:t>
+          <w:lang w:val="es-419"/>
+        </w:rPr>
+        <w:t>Rij</w:t>
       </w:r>
       <w:proofErr w:type="spellEnd"/>
       <w:r>
         <w:rPr>
           <w:rStyle w:val="Refdecomentario"/>
-        </w:rPr>
-        <w:t xml:space="preserve"> un error </w:t>
+          <w:lang w:val="es-419"/>
+        </w:rPr>
+        <w:t>&gt;=R(I,2*</w:t>
       </w:r>
       <w:proofErr w:type="spellStart"/>
       <w:r>
         <w:rPr>
           <w:rStyle w:val="Refdecomentario"/>
-        </w:rPr>
-        <w:t>acá</w:t>
+          <w:lang w:val="es-419"/>
+        </w:rPr>
+        <w:t>maxd</w:t>
       </w:r>
       <w:proofErr w:type="spellEnd"/>
       <w:r>
         <w:rPr>
           <w:rStyle w:val="Refdecomentario"/>
-        </w:rPr>
-        <w:t xml:space="preserve">, era antes </w:t>
-      </w:r>
-      <w:proofErr w:type="spellStart"/>
-      <w:r>
-        <w:rPr>
-          <w:rStyle w:val="Refdecomentario"/>
-        </w:rPr>
-        <w:t>Rij</w:t>
-      </w:r>
-      <w:proofErr w:type="spellEnd"/>
-      <w:r>
-        <w:rPr>
-          <w:rStyle w:val="Refdecomentario"/>
-        </w:rPr>
-        <w:t>&gt;=R(I,2*</w:t>
-      </w:r>
-      <w:proofErr w:type="spellStart"/>
-      <w:r>
-        <w:rPr>
-          <w:rStyle w:val="Refdecomentario"/>
-        </w:rPr>
-        <w:t>maxd</w:t>
-      </w:r>
-      <w:proofErr w:type="spellEnd"/>
-      <w:r>
-        <w:rPr>
-          <w:rStyle w:val="Refdecomentario"/>
+          <w:lang w:val="es-419"/>
         </w:rPr>
         <w:t>)</w:t>
       </w:r>
     </w:p>
   </w:comment>
-  <w:comment w:id="2" w:author="SERGIO GUZMAN MAYORGA" w:date="2018-10-10T19:41:00Z" w:initials="SGM">
+  <w:comment w:id="1" w:author="SERGIO GUZMAN MAYORGA" w:date="2018-10-10T19:41:00Z" w:initials="SGM">
     <w:p>
       <w:pPr>
         <w:pStyle w:val="Textocomentario"/>
+        <w:rPr>
+          <w:lang w:val="es-419"/>
+        </w:rPr>
       </w:pPr>
       <w:r>
         <w:rPr>
@@ -4734,43 +4720,28 @@
         <w:annotationRef/>
       </w:r>
       <w:r>
-        <w:t>¿</w:t>
+        <w:rPr>
+          <w:lang w:val="es-419"/>
+        </w:rPr>
+        <w:t xml:space="preserve">¿Cómo pasar esto a </w:t>
       </w:r>
       <w:proofErr w:type="spellStart"/>
       <w:r>
-        <w:t>Cómo</w:t>
+        <w:rPr>
+          <w:lang w:val="es-419"/>
+        </w:rPr>
+        <w:t>xpress</w:t>
       </w:r>
       <w:proofErr w:type="spellEnd"/>
       <w:r>
-        <w:t xml:space="preserve"> </w:t>
-      </w:r>
-      <w:proofErr w:type="spellStart"/>
-      <w:r>
-        <w:t>pasar</w:t>
-      </w:r>
-      <w:proofErr w:type="spellEnd"/>
-      <w:r>
-        <w:t xml:space="preserve"> </w:t>
-      </w:r>
-      <w:proofErr w:type="spellStart"/>
-      <w:r>
-        <w:t>esto</w:t>
-      </w:r>
-      <w:proofErr w:type="spellEnd"/>
-      <w:r>
-        <w:t xml:space="preserve"> a </w:t>
-      </w:r>
-      <w:proofErr w:type="spellStart"/>
-      <w:r>
-        <w:t>xpress</w:t>
-      </w:r>
-      <w:proofErr w:type="spellEnd"/>
-      <w:r>
+        <w:rPr>
+          <w:lang w:val="es-419"/>
+        </w:rPr>
         <w:t>?</w:t>
       </w:r>
     </w:p>
   </w:comment>
-  <w:comment w:id="3" w:author="SERGIO GUZMAN MAYORGA" w:date="2018-10-10T19:46:00Z" w:initials="SGM">
+  <w:comment w:id="2" w:author="SERGIO GUZMAN MAYORGA" w:date="2018-10-10T19:46:00Z" w:initials="SGM">
     <w:p>
       <w:pPr>
         <w:pStyle w:val="Textocomentario"/>
@@ -4953,15 +4924,32 @@
         </w:rPr>
         <w:t xml:space="preserve">: Se buscó utilizar el API oficial de google places: </w:t>
       </w:r>
-      <w:hyperlink r:id="rId1" w:history="1">
-        <w:r>
-          <w:rPr>
-            <w:rStyle w:val="Hipervnculo"/>
-            <w:lang w:val="es-CO"/>
-          </w:rPr>
-          <w:t>https://developers.google.com/places/web-service/details?hl=es</w:t>
-        </w:r>
-      </w:hyperlink>
+      <w:r>
+        <w:fldChar w:fldCharType="begin"/>
+      </w:r>
+      <w:r>
+        <w:rPr>
+          <w:lang w:val="es-419"/>
+        </w:rPr>
+        <w:instrText xml:space="preserve"> HYPERLINK "https://developers.google.com/places/web-service/details?hl=es" </w:instrText>
+      </w:r>
+      <w:r>
+        <w:fldChar w:fldCharType="separate"/>
+      </w:r>
+      <w:r>
+        <w:rPr>
+          <w:rStyle w:val="Hipervnculo"/>
+          <w:lang w:val="es-CO"/>
+        </w:rPr>
+        <w:t>https://developers.google.com/places/web-service/details?hl=es</w:t>
+      </w:r>
+      <w:r>
+        <w:rPr>
+          <w:rStyle w:val="Hipervnculo"/>
+          <w:lang w:val="es-CO"/>
+        </w:rPr>
+        <w:fldChar w:fldCharType="end"/>
+      </w:r>
       <w:r>
         <w:rPr>
           <w:lang w:val="es-CO"/>
@@ -4994,15 +4982,7 @@
       <w:pStyle w:val="Encabezado"/>
     </w:pPr>
     <w:r>
-      <w:t xml:space="preserve">Sergio </w:t>
-    </w:r>
-    <w:proofErr w:type="spellStart"/>
-    <w:r>
-      <w:t>Guzmán</w:t>
-    </w:r>
-    <w:proofErr w:type="spellEnd"/>
-    <w:r>
-      <w:t xml:space="preserve"> 201614859</w:t>
+      <w:t>Sergio Guzmán 201614859</w:t>
     </w:r>
   </w:p>
   <w:p>
@@ -5010,15 +4990,7 @@
       <w:pStyle w:val="Encabezado"/>
     </w:pPr>
     <w:r>
-      <w:t xml:space="preserve">Julián </w:t>
-    </w:r>
-    <w:proofErr w:type="spellStart"/>
-    <w:r>
-      <w:t>Manrique</w:t>
-    </w:r>
-    <w:proofErr w:type="spellEnd"/>
-    <w:r>
-      <w:t xml:space="preserve"> 201615449</w:t>
+      <w:t>Julián Manrique 201615449</w:t>
     </w:r>
   </w:p>
 </w:hdr>
@@ -6441,7 +6413,7 @@
 </file>
 
 <file path=customXml/itemProps1.xml><?xml version="1.0" encoding="utf-8"?>
-<ds:datastoreItem xmlns:ds="http://schemas.openxmlformats.org/officeDocument/2006/customXml" ds:itemID="{C156610C-1CD3-4364-968E-B48E8974C296}">
+<ds:datastoreItem xmlns:ds="http://schemas.openxmlformats.org/officeDocument/2006/customXml" ds:itemID="{AD142080-8372-426C-90BC-1B5F66D21835}">
   <ds:schemaRefs>
     <ds:schemaRef ds:uri="http://schemas.openxmlformats.org/officeDocument/2006/bibliography"/>
   </ds:schemaRefs>

</xml_diff>